<commit_message>
fixed tqdm and answer 6
</commit_message>
<xml_diff>
--- a/ex2/answers.docx
+++ b/ex2/answers.docx
@@ -9716,14 +9716,7 @@
             <w:rFonts w:ascii="Cambria Math" w:eastAsiaTheme="minorEastAsia" w:hAnsi="Cambria Math" w:cs="Mongolian Baiti"/>
             <w:lang w:val="en-US"/>
           </w:rPr>
-          <m:t>∈X,</m:t>
-        </m:r>
-        <m:r>
-          <w:rPr>
-            <w:rFonts w:ascii="Cambria Math" w:eastAsiaTheme="minorEastAsia" w:hAnsi="Cambria Math" w:cs="Mongolian Baiti"/>
-            <w:lang w:val="en-US"/>
-          </w:rPr>
-          <m:t xml:space="preserve"> </m:t>
+          <m:t xml:space="preserve">∈X, </m:t>
         </m:r>
         <m:sSub>
           <m:sSubPr>
@@ -11059,6 +11052,96 @@
         <w:spacing w:line="276" w:lineRule="auto"/>
         <w:ind w:left="720"/>
         <w:rPr>
+          <w:rFonts w:ascii="Mongolian Baiti" w:hAnsi="Mongolian Baiti" w:cs="Mongolian Baiti"/>
+          <w:b/>
+          <w:bCs/>
+          <w:u w:val="single"/>
+          <w:lang w:val="en-US"/>
+        </w:rPr>
+      </w:pPr>
+      <m:oMath>
+        <m:sSup>
+          <m:sSupPr>
+            <m:ctrlPr>
+              <w:rPr>
+                <w:rFonts w:ascii="Cambria Math" w:eastAsiaTheme="minorEastAsia" w:hAnsi="Cambria Math" w:cs="Mongolian Baiti"/>
+                <w:i/>
+                <w:lang w:val="en-US"/>
+              </w:rPr>
+            </m:ctrlPr>
+          </m:sSupPr>
+          <m:e>
+            <m:r>
+              <w:rPr>
+                <w:rFonts w:ascii="Cambria Math" w:eastAsiaTheme="minorEastAsia" w:hAnsi="Cambria Math" w:cs="Mongolian Baiti"/>
+                <w:lang w:val="en-US"/>
+              </w:rPr>
+              <m:t>w</m:t>
+            </m:r>
+          </m:e>
+          <m:sup>
+            <m:r>
+              <w:rPr>
+                <w:rFonts w:ascii="Cambria Math" w:eastAsiaTheme="minorEastAsia" w:hAnsi="Cambria Math" w:cs="Mongolian Baiti"/>
+                <w:lang w:val="en-US"/>
+              </w:rPr>
+              <m:t>'</m:t>
+            </m:r>
+          </m:sup>
+        </m:sSup>
+        <m:r>
+          <w:rPr>
+            <w:rFonts w:ascii="Cambria Math" w:eastAsiaTheme="minorEastAsia" w:hAnsi="Cambria Math" w:cs="Mongolian Baiti"/>
+            <w:lang w:val="en-US"/>
+          </w:rPr>
+          <m:t>←</m:t>
+        </m:r>
+        <m:r>
+          <w:rPr>
+            <w:rFonts w:ascii="Cambria Math" w:eastAsiaTheme="minorEastAsia" w:hAnsi="Cambria Math" w:cs="Mongolian Baiti"/>
+            <w:lang w:val="en-US"/>
+          </w:rPr>
+          <m:t>hard</m:t>
+        </m:r>
+        <m:r>
+          <w:rPr>
+            <w:rFonts w:ascii="Cambria Math" w:eastAsiaTheme="minorEastAsia" w:hAnsi="Cambria Math" w:cs="Mongolian Baiti"/>
+            <w:lang w:val="en-US"/>
+          </w:rPr>
+          <m:t>-SVM</m:t>
+        </m:r>
+        <m:d>
+          <m:dPr>
+            <m:ctrlPr>
+              <w:rPr>
+                <w:rFonts w:ascii="Cambria Math" w:eastAsiaTheme="minorEastAsia" w:hAnsi="Cambria Math" w:cs="Mongolian Baiti"/>
+                <w:i/>
+                <w:lang w:val="en-US"/>
+              </w:rPr>
+            </m:ctrlPr>
+          </m:dPr>
+          <m:e>
+            <m:r>
+              <w:rPr>
+                <w:rFonts w:ascii="Cambria Math" w:eastAsiaTheme="minorEastAsia" w:hAnsi="Cambria Math" w:cs="Mongolian Baiti"/>
+                <w:lang w:val="en-US"/>
+              </w:rPr>
+              <m:t>S</m:t>
+            </m:r>
+          </m:e>
+        </m:d>
+      </m:oMath>
+    </w:p>
+    <w:p>
+      <w:pPr>
+        <w:pStyle w:val="ListParagraph"/>
+        <w:numPr>
+          <w:ilvl w:val="0"/>
+          <w:numId w:val="12"/>
+        </w:numPr>
+        <w:spacing w:line="276" w:lineRule="auto"/>
+        <w:ind w:left="720"/>
+        <w:rPr>
           <w:rFonts w:ascii="Mongolian Baiti" w:eastAsiaTheme="minorEastAsia" w:hAnsi="Mongolian Baiti" w:cs="Mongolian Baiti"/>
           <w:b/>
           <w:bCs/>
@@ -11087,13 +11170,35 @@
             </m:r>
           </m:e>
           <m:sub>
-            <m:r>
-              <w:rPr>
-                <w:rFonts w:ascii="Cambria Math" w:eastAsiaTheme="minorEastAsia" w:hAnsi="Cambria Math" w:cs="Mongolian Baiti"/>
-                <w:lang w:val="en-US"/>
-              </w:rPr>
-              <m:t>w</m:t>
-            </m:r>
+            <m:sSup>
+              <m:sSupPr>
+                <m:ctrlPr>
+                  <w:rPr>
+                    <w:rFonts w:ascii="Cambria Math" w:eastAsiaTheme="minorEastAsia" w:hAnsi="Cambria Math" w:cs="Mongolian Baiti"/>
+                    <w:i/>
+                    <w:lang w:val="en-US"/>
+                  </w:rPr>
+                </m:ctrlPr>
+              </m:sSupPr>
+              <m:e>
+                <m:r>
+                  <w:rPr>
+                    <w:rFonts w:ascii="Cambria Math" w:eastAsiaTheme="minorEastAsia" w:hAnsi="Cambria Math" w:cs="Mongolian Baiti"/>
+                    <w:lang w:val="en-US"/>
+                  </w:rPr>
+                  <m:t>w</m:t>
+                </m:r>
+              </m:e>
+              <m:sup>
+                <m:r>
+                  <w:rPr>
+                    <w:rFonts w:ascii="Cambria Math" w:eastAsiaTheme="minorEastAsia" w:hAnsi="Cambria Math" w:cs="Mongolian Baiti"/>
+                    <w:lang w:val="en-US"/>
+                  </w:rPr>
+                  <m:t>'</m:t>
+                </m:r>
+              </m:sup>
+            </m:sSup>
           </m:sub>
         </m:sSub>
         <m:r>
@@ -11232,7 +11337,43 @@
                             <w:rFonts w:ascii="Cambria Math" w:eastAsiaTheme="minorEastAsia" w:hAnsi="Cambria Math" w:cs="Mongolian Baiti"/>
                             <w:lang w:val="en-US"/>
                           </w:rPr>
-                          <m:t>&lt;w,</m:t>
+                          <m:t>&lt;</m:t>
+                        </m:r>
+                        <m:sSup>
+                          <m:sSupPr>
+                            <m:ctrlPr>
+                              <w:rPr>
+                                <w:rFonts w:ascii="Cambria Math" w:eastAsiaTheme="minorEastAsia" w:hAnsi="Cambria Math" w:cs="Mongolian Baiti"/>
+                                <w:i/>
+                                <w:lang w:val="en-US"/>
+                              </w:rPr>
+                            </m:ctrlPr>
+                          </m:sSupPr>
+                          <m:e>
+                            <m:r>
+                              <w:rPr>
+                                <w:rFonts w:ascii="Cambria Math" w:eastAsiaTheme="minorEastAsia" w:hAnsi="Cambria Math" w:cs="Mongolian Baiti"/>
+                                <w:lang w:val="en-US"/>
+                              </w:rPr>
+                              <m:t>w</m:t>
+                            </m:r>
+                          </m:e>
+                          <m:sup>
+                            <m:r>
+                              <w:rPr>
+                                <w:rFonts w:ascii="Cambria Math" w:eastAsiaTheme="minorEastAsia" w:hAnsi="Cambria Math" w:cs="Mongolian Baiti"/>
+                                <w:lang w:val="en-US"/>
+                              </w:rPr>
+                              <m:t>'</m:t>
+                            </m:r>
+                          </m:sup>
+                        </m:sSup>
+                        <m:r>
+                          <w:rPr>
+                            <w:rFonts w:ascii="Cambria Math" w:eastAsiaTheme="minorEastAsia" w:hAnsi="Cambria Math" w:cs="Mongolian Baiti"/>
+                            <w:lang w:val="en-US"/>
+                          </w:rPr>
+                          <m:t>,</m:t>
                         </m:r>
                         <m:sSub>
                           <m:sSubPr>
@@ -11300,13 +11441,35 @@
                             </m:ctrlPr>
                           </m:dPr>
                           <m:e>
-                            <m:r>
-                              <w:rPr>
-                                <w:rFonts w:ascii="Cambria Math" w:eastAsiaTheme="minorEastAsia" w:hAnsi="Cambria Math" w:cs="Mongolian Baiti"/>
-                                <w:lang w:val="en-US"/>
-                              </w:rPr>
-                              <m:t>w</m:t>
-                            </m:r>
+                            <m:sSup>
+                              <m:sSupPr>
+                                <m:ctrlPr>
+                                  <w:rPr>
+                                    <w:rFonts w:ascii="Cambria Math" w:eastAsiaTheme="minorEastAsia" w:hAnsi="Cambria Math" w:cs="Mongolian Baiti"/>
+                                    <w:i/>
+                                    <w:lang w:val="en-US"/>
+                                  </w:rPr>
+                                </m:ctrlPr>
+                              </m:sSupPr>
+                              <m:e>
+                                <m:r>
+                                  <w:rPr>
+                                    <w:rFonts w:ascii="Cambria Math" w:eastAsiaTheme="minorEastAsia" w:hAnsi="Cambria Math" w:cs="Mongolian Baiti"/>
+                                    <w:lang w:val="en-US"/>
+                                  </w:rPr>
+                                  <m:t>w</m:t>
+                                </m:r>
+                              </m:e>
+                              <m:sup>
+                                <m:r>
+                                  <w:rPr>
+                                    <w:rFonts w:ascii="Cambria Math" w:eastAsiaTheme="minorEastAsia" w:hAnsi="Cambria Math" w:cs="Mongolian Baiti"/>
+                                    <w:lang w:val="en-US"/>
+                                  </w:rPr>
+                                  <m:t>'</m:t>
+                                </m:r>
+                              </m:sup>
+                            </m:sSup>
                           </m:e>
                         </m:d>
                       </m:e>
@@ -11384,13 +11547,35 @@
                 </m:r>
               </m:e>
               <m:sub>
-                <m:r>
-                  <w:rPr>
-                    <w:rFonts w:ascii="Cambria Math" w:eastAsiaTheme="minorEastAsia" w:hAnsi="Cambria Math" w:cs="Mongolian Baiti"/>
-                    <w:lang w:val="en-US"/>
-                  </w:rPr>
-                  <m:t>w</m:t>
-                </m:r>
+                <m:sSup>
+                  <m:sSupPr>
+                    <m:ctrlPr>
+                      <w:rPr>
+                        <w:rFonts w:ascii="Cambria Math" w:eastAsiaTheme="minorEastAsia" w:hAnsi="Cambria Math" w:cs="Mongolian Baiti"/>
+                        <w:i/>
+                        <w:lang w:val="en-US"/>
+                      </w:rPr>
+                    </m:ctrlPr>
+                  </m:sSupPr>
+                  <m:e>
+                    <m:r>
+                      <w:rPr>
+                        <w:rFonts w:ascii="Cambria Math" w:eastAsiaTheme="minorEastAsia" w:hAnsi="Cambria Math" w:cs="Mongolian Baiti"/>
+                        <w:lang w:val="en-US"/>
+                      </w:rPr>
+                      <m:t>w</m:t>
+                    </m:r>
+                  </m:e>
+                  <m:sup>
+                    <m:r>
+                      <w:rPr>
+                        <w:rFonts w:ascii="Cambria Math" w:eastAsiaTheme="minorEastAsia" w:hAnsi="Cambria Math" w:cs="Mongolian Baiti"/>
+                        <w:lang w:val="en-US"/>
+                      </w:rPr>
+                      <m:t>'</m:t>
+                    </m:r>
+                  </m:sup>
+                </m:sSup>
               </m:sub>
               <m:sup>
                 <m:r>
@@ -14716,7 +14901,6 @@
               <w:rFonts w:ascii="Cambria Math" w:eastAsiaTheme="minorEastAsia" w:hAnsi="Cambria Math" w:cs="Mongolian Baiti"/>
               <w:lang w:val="en-US"/>
             </w:rPr>
-            <w:lastRenderedPageBreak/>
             <m:t>→R</m:t>
           </m:r>
           <m:d>
@@ -18595,6 +18779,7 @@
           <w:rFonts w:ascii="Mongolian Baiti" w:eastAsiaTheme="minorEastAsia" w:hAnsi="Mongolian Baiti" w:cs="Mongolian Baiti"/>
           <w:lang w:val="en-US"/>
         </w:rPr>
+        <w:lastRenderedPageBreak/>
         <w:t xml:space="preserve">We will define </w:t>
       </w:r>
       <m:oMath>
@@ -18629,7 +18814,6 @@
             <w:rPr>
               <w:rFonts w:ascii="Cambria Math" w:hAnsi="Cambria Math" w:cs="Mongolian Baiti"/>
             </w:rPr>
-            <w:lastRenderedPageBreak/>
             <m:t>∀x∈</m:t>
           </m:r>
           <m:sSup>

</xml_diff>